<commit_message>
Added adaptive image sizing
</commit_message>
<xml_diff>
--- a/Features.docx
+++ b/Features.docx
@@ -66,7 +66,10 @@
         <w:rPr>
           <w:lang w:val="en-US"/>
         </w:rPr>
-        <w:t>done)</w:t>
+        <w:t>done</w:t>
+      </w:r>
+      <w:r>
+        <w:t>)</w:t>
       </w:r>
     </w:p>
     <w:p>
@@ -79,6 +82,15 @@
       </w:pPr>
       <w:r>
         <w:t>Додаток має запускатися по шорткату і по кліку на іконці.</w:t>
+      </w:r>
+      <w:r>
+        <w:t xml:space="preserve"> </w:t>
+      </w:r>
+      <w:r>
+        <w:rPr>
+          <w:lang w:val="en-US"/>
+        </w:rPr>
+        <w:t>(50/50)</w:t>
       </w:r>
     </w:p>
     <w:p>

</xml_diff>

<commit_message>
Fixed bug on image resizing. Optimization, shortctuts for undo, redo, save, copy actions. Responsive, hiding overlay
</commit_message>
<xml_diff>
--- a/Features.docx
+++ b/Features.docx
@@ -2,7 +2,13 @@
 <file path=word/document.xml><?xml version="1.0" encoding="utf-8"?>
 <w:document xmlns:wpc="http://schemas.microsoft.com/office/word/2010/wordprocessingCanvas" xmlns:cx="http://schemas.microsoft.com/office/drawing/2014/chartex" xmlns:cx1="http://schemas.microsoft.com/office/drawing/2015/9/8/chartex" xmlns:cx2="http://schemas.microsoft.com/office/drawing/2015/10/21/chartex" xmlns:cx3="http://schemas.microsoft.com/office/drawing/2016/5/9/chartex" xmlns:cx4="http://schemas.microsoft.com/office/drawing/2016/5/10/chartex" xmlns:cx5="http://schemas.microsoft.com/office/drawing/2016/5/11/chartex" xmlns:cx6="http://schemas.microsoft.com/office/drawing/2016/5/12/chartex" xmlns:cx7="http://schemas.microsoft.com/office/drawing/2016/5/13/chartex" xmlns:cx8="http://schemas.microsoft.com/office/drawing/2016/5/14/chartex" xmlns:mc="http://schemas.openxmlformats.org/markup-compatibility/2006" xmlns:aink="http://schemas.microsoft.com/office/drawing/2016/ink" xmlns:am3d="http://schemas.microsoft.com/office/drawing/2017/model3d" xmlns:o="urn:schemas-microsoft-com:office:office" xmlns:oel="http://schemas.microsoft.com/office/2019/extlst" xmlns:r="http://schemas.openxmlformats.org/officeDocument/2006/relationships" xmlns:m="http://schemas.openxmlformats.org/officeDocument/2006/math" xmlns:v="urn:schemas-microsoft-com:vml" xmlns:wp14="http://schemas.microsoft.com/office/word/2010/wordprocessingDrawing" xmlns:wp="http://schemas.openxmlformats.org/drawingml/2006/wordprocessingDrawing" xmlns:w10="urn:schemas-microsoft-com:office:word" xmlns:w="http://schemas.openxmlformats.org/wordprocessingml/2006/main" xmlns:w14="http://schemas.microsoft.com/office/word/2010/wordml" xmlns:w15="http://schemas.microsoft.com/office/word/2012/wordml" xmlns:w16cex="http://schemas.microsoft.com/office/word/2018/wordml/cex" xmlns:w16cid="http://schemas.microsoft.com/office/word/2016/wordml/cid" xmlns:w16="http://schemas.microsoft.com/office/word/2018/wordml" xmlns:w16du="http://schemas.microsoft.com/office/word/2023/wordml/word16du" xmlns:w16sdtdh="http://schemas.microsoft.com/office/word/2020/wordml/sdtdatahash" xmlns:w16se="http://schemas.microsoft.com/office/word/2015/wordml/symex" xmlns:wpg="http://schemas.microsoft.com/office/word/2010/wordprocessingGroup" xmlns:wpi="http://schemas.microsoft.com/office/word/2010/wordprocessingInk" xmlns:wne="http://schemas.microsoft.com/office/word/2006/wordml" xmlns:wps="http://schemas.microsoft.com/office/word/2010/wordprocessingShape" mc:Ignorable="w14 w15 w16se w16cid w16 w16cex w16sdtdh w16du wp14">
   <w:body>
-    <w:p/>
+    <w:p>
+      <w:pPr>
+        <w:rPr>
+          <w:lang w:val="en-US"/>
+        </w:rPr>
+      </w:pPr>
+    </w:p>
     <w:p>
       <w:pPr>
         <w:pStyle w:val="a3"/>
@@ -11,9 +17,19 @@
           <w:numId w:val="1"/>
         </w:numPr>
       </w:pPr>
-      <w:r>
-        <w:t>Адаптивний інтерфейс</w:t>
-      </w:r>
+      <w:proofErr w:type="spellStart"/>
+      <w:r>
+        <w:t>Адаптивний</w:t>
+      </w:r>
+      <w:proofErr w:type="spellEnd"/>
+      <w:r>
+        <w:t xml:space="preserve"> </w:t>
+      </w:r>
+      <w:proofErr w:type="spellStart"/>
+      <w:r>
+        <w:t>інтерфейс</w:t>
+      </w:r>
+      <w:proofErr w:type="spellEnd"/>
       <w:r>
         <w:t>.</w:t>
       </w:r>
@@ -32,9 +48,19 @@
           <w:numId w:val="1"/>
         </w:numPr>
       </w:pPr>
-      <w:r>
-        <w:t>Підтримка локалізації</w:t>
-      </w:r>
+      <w:proofErr w:type="spellStart"/>
+      <w:r>
+        <w:t>Підтримка</w:t>
+      </w:r>
+      <w:proofErr w:type="spellEnd"/>
+      <w:r>
+        <w:t xml:space="preserve"> </w:t>
+      </w:r>
+      <w:proofErr w:type="spellStart"/>
+      <w:r>
+        <w:t>локалізації</w:t>
+      </w:r>
+      <w:proofErr w:type="spellEnd"/>
       <w:r>
         <w:rPr>
           <w:lang w:val="en-US"/>
@@ -56,8 +82,13 @@
           <w:numId w:val="1"/>
         </w:numPr>
       </w:pPr>
-      <w:r>
-        <w:t>Інтеграція з темою ОС.</w:t>
+      <w:proofErr w:type="spellStart"/>
+      <w:r>
+        <w:t>Інтеграція</w:t>
+      </w:r>
+      <w:proofErr w:type="spellEnd"/>
+      <w:r>
+        <w:t xml:space="preserve"> з темою ОС.</w:t>
       </w:r>
       <w:r>
         <w:t xml:space="preserve"> (</w:t>
@@ -80,8 +111,53 @@
           <w:numId w:val="1"/>
         </w:numPr>
       </w:pPr>
-      <w:r>
-        <w:t>Додаток має запускатися по шорткату і по кліку на іконці.</w:t>
+      <w:proofErr w:type="spellStart"/>
+      <w:r>
+        <w:t>Додаток</w:t>
+      </w:r>
+      <w:proofErr w:type="spellEnd"/>
+      <w:r>
+        <w:t xml:space="preserve"> </w:t>
+      </w:r>
+      <w:proofErr w:type="spellStart"/>
+      <w:r>
+        <w:t>має</w:t>
+      </w:r>
+      <w:proofErr w:type="spellEnd"/>
+      <w:r>
+        <w:t xml:space="preserve"> </w:t>
+      </w:r>
+      <w:proofErr w:type="spellStart"/>
+      <w:r>
+        <w:t>запускатися</w:t>
+      </w:r>
+      <w:proofErr w:type="spellEnd"/>
+      <w:r>
+        <w:t xml:space="preserve"> по </w:t>
+      </w:r>
+      <w:proofErr w:type="spellStart"/>
+      <w:r>
+        <w:t>шорткату</w:t>
+      </w:r>
+      <w:proofErr w:type="spellEnd"/>
+      <w:r>
+        <w:t xml:space="preserve"> і по </w:t>
+      </w:r>
+      <w:proofErr w:type="spellStart"/>
+      <w:r>
+        <w:t>кліку</w:t>
+      </w:r>
+      <w:proofErr w:type="spellEnd"/>
+      <w:r>
+        <w:t xml:space="preserve"> на </w:t>
+      </w:r>
+      <w:proofErr w:type="spellStart"/>
+      <w:r>
+        <w:t>іконці</w:t>
+      </w:r>
+      <w:proofErr w:type="spellEnd"/>
+      <w:r>
+        <w:t>.</w:t>
       </w:r>
       <w:r>
         <w:t xml:space="preserve"> </w:t>
@@ -102,7 +178,85 @@
         </w:numPr>
       </w:pPr>
       <w:r>
-        <w:t xml:space="preserve">В додатку повинен бути оверлей, який автоматично запускається по шорткату або по кліку на кнопці у вікні додатку. </w:t>
+        <w:t xml:space="preserve">В </w:t>
+      </w:r>
+      <w:proofErr w:type="spellStart"/>
+      <w:r>
+        <w:t>додатку</w:t>
+      </w:r>
+      <w:proofErr w:type="spellEnd"/>
+      <w:r>
+        <w:t xml:space="preserve"> повинен бути оверлей, </w:t>
+      </w:r>
+      <w:proofErr w:type="spellStart"/>
+      <w:r>
+        <w:t>який</w:t>
+      </w:r>
+      <w:proofErr w:type="spellEnd"/>
+      <w:r>
+        <w:t xml:space="preserve"> автоматично </w:t>
+      </w:r>
+      <w:proofErr w:type="spellStart"/>
+      <w:r>
+        <w:t>запускається</w:t>
+      </w:r>
+      <w:proofErr w:type="spellEnd"/>
+      <w:r>
+        <w:t xml:space="preserve"> по </w:t>
+      </w:r>
+      <w:proofErr w:type="spellStart"/>
+      <w:r>
+        <w:t>шорткату</w:t>
+      </w:r>
+      <w:proofErr w:type="spellEnd"/>
+      <w:r>
+        <w:t xml:space="preserve"> </w:t>
+      </w:r>
+      <w:proofErr w:type="spellStart"/>
+      <w:r>
+        <w:t>або</w:t>
+      </w:r>
+      <w:proofErr w:type="spellEnd"/>
+      <w:r>
+        <w:t xml:space="preserve"> по </w:t>
+      </w:r>
+      <w:proofErr w:type="spellStart"/>
+      <w:r>
+        <w:t>кліку</w:t>
+      </w:r>
+      <w:proofErr w:type="spellEnd"/>
+      <w:r>
+        <w:t xml:space="preserve"> на </w:t>
+      </w:r>
+      <w:proofErr w:type="spellStart"/>
+      <w:r>
+        <w:t>кнопці</w:t>
+      </w:r>
+      <w:proofErr w:type="spellEnd"/>
+      <w:r>
+        <w:t xml:space="preserve"> у </w:t>
+      </w:r>
+      <w:proofErr w:type="spellStart"/>
+      <w:r>
+        <w:t>вікні</w:t>
+      </w:r>
+      <w:proofErr w:type="spellEnd"/>
+      <w:r>
+        <w:t xml:space="preserve"> </w:t>
+      </w:r>
+      <w:proofErr w:type="spellStart"/>
+      <w:r>
+        <w:t>додатку</w:t>
+      </w:r>
+      <w:proofErr w:type="spellEnd"/>
+      <w:r>
+        <w:t xml:space="preserve">. </w:t>
+      </w:r>
+      <w:r>
+        <w:rPr>
+          <w:lang w:val="en-US"/>
+        </w:rPr>
+        <w:t>(done)</w:t>
       </w:r>
     </w:p>
     <w:p>
@@ -114,7 +268,72 @@
         </w:numPr>
       </w:pPr>
       <w:r>
-        <w:t>При використанні шорткату для відсікання області виведення пуш повідомлень.</w:t>
+        <w:t xml:space="preserve">При </w:t>
+      </w:r>
+      <w:proofErr w:type="spellStart"/>
+      <w:r>
+        <w:t>використанні</w:t>
+      </w:r>
+      <w:proofErr w:type="spellEnd"/>
+      <w:r>
+        <w:t xml:space="preserve"> </w:t>
+      </w:r>
+      <w:proofErr w:type="spellStart"/>
+      <w:r>
+        <w:t>шорткату</w:t>
+      </w:r>
+      <w:proofErr w:type="spellEnd"/>
+      <w:r>
+        <w:t xml:space="preserve"> для </w:t>
+      </w:r>
+      <w:proofErr w:type="spellStart"/>
+      <w:r>
+        <w:t>відсікання</w:t>
+      </w:r>
+      <w:proofErr w:type="spellEnd"/>
+      <w:r>
+        <w:t xml:space="preserve"> </w:t>
+      </w:r>
+      <w:proofErr w:type="spellStart"/>
+      <w:r>
+        <w:t>області</w:t>
+      </w:r>
+      <w:proofErr w:type="spellEnd"/>
+      <w:r>
+        <w:t xml:space="preserve"> </w:t>
+      </w:r>
+      <w:proofErr w:type="spellStart"/>
+      <w:r>
+        <w:t>виведення</w:t>
+      </w:r>
+      <w:proofErr w:type="spellEnd"/>
+      <w:r>
+        <w:t xml:space="preserve"> </w:t>
+      </w:r>
+      <w:proofErr w:type="spellStart"/>
+      <w:r>
+        <w:t>пуш</w:t>
+      </w:r>
+      <w:proofErr w:type="spellEnd"/>
+      <w:r>
+        <w:t xml:space="preserve"> </w:t>
+      </w:r>
+      <w:proofErr w:type="spellStart"/>
+      <w:r>
+        <w:t>повідомлень</w:t>
+      </w:r>
+      <w:proofErr w:type="spellEnd"/>
+      <w:r>
+        <w:t>.</w:t>
+      </w:r>
+      <w:r>
+        <w:t xml:space="preserve"> </w:t>
+      </w:r>
+      <w:r>
+        <w:rPr>
+          <w:lang w:val="en-US"/>
+        </w:rPr>
+        <w:t>(done)</w:t>
       </w:r>
     </w:p>
     <w:p>
@@ -125,14 +344,145 @@
           <w:numId w:val="1"/>
         </w:numPr>
       </w:pPr>
-      <w:r>
-        <w:t>Мають бути різні режими відсікання</w:t>
-      </w:r>
-      <w:r>
-        <w:t xml:space="preserve"> (прямокутна область, область довільної форми, повністю обраний монітор, повністю всі монітори)</w:t>
+      <w:proofErr w:type="spellStart"/>
+      <w:r>
+        <w:t>Мають</w:t>
+      </w:r>
+      <w:proofErr w:type="spellEnd"/>
+      <w:r>
+        <w:t xml:space="preserve"> бути </w:t>
+      </w:r>
+      <w:proofErr w:type="spellStart"/>
+      <w:r>
+        <w:t>різні</w:t>
+      </w:r>
+      <w:proofErr w:type="spellEnd"/>
+      <w:r>
+        <w:t xml:space="preserve"> </w:t>
+      </w:r>
+      <w:proofErr w:type="spellStart"/>
+      <w:r>
+        <w:t>режими</w:t>
+      </w:r>
+      <w:proofErr w:type="spellEnd"/>
+      <w:r>
+        <w:t xml:space="preserve"> </w:t>
+      </w:r>
+      <w:proofErr w:type="spellStart"/>
+      <w:r>
+        <w:t>відсікання</w:t>
+      </w:r>
+      <w:proofErr w:type="spellEnd"/>
+      <w:r>
+        <w:t xml:space="preserve"> (</w:t>
+      </w:r>
+      <w:proofErr w:type="spellStart"/>
+      <w:r>
+        <w:t>прямокутна</w:t>
+      </w:r>
+      <w:proofErr w:type="spellEnd"/>
+      <w:r>
+        <w:t xml:space="preserve"> область, область </w:t>
+      </w:r>
+      <w:proofErr w:type="spellStart"/>
+      <w:r>
+        <w:t>довільної</w:t>
+      </w:r>
+      <w:proofErr w:type="spellEnd"/>
+      <w:r>
+        <w:t xml:space="preserve"> </w:t>
+      </w:r>
+      <w:proofErr w:type="spellStart"/>
+      <w:r>
+        <w:t>форми</w:t>
+      </w:r>
+      <w:proofErr w:type="spellEnd"/>
+      <w:r>
+        <w:t xml:space="preserve">, </w:t>
+      </w:r>
+      <w:proofErr w:type="spellStart"/>
+      <w:r>
+        <w:t>повністю</w:t>
+      </w:r>
+      <w:proofErr w:type="spellEnd"/>
+      <w:r>
+        <w:t xml:space="preserve"> </w:t>
+      </w:r>
+      <w:proofErr w:type="spellStart"/>
+      <w:r>
+        <w:t>обраний</w:t>
+      </w:r>
+      <w:proofErr w:type="spellEnd"/>
+      <w:r>
+        <w:t xml:space="preserve"> </w:t>
+      </w:r>
+      <w:proofErr w:type="spellStart"/>
+      <w:r>
+        <w:t>монітор</w:t>
+      </w:r>
+      <w:proofErr w:type="spellEnd"/>
+      <w:r>
+        <w:t xml:space="preserve">, </w:t>
+      </w:r>
+      <w:proofErr w:type="spellStart"/>
+      <w:r>
+        <w:t>повністю</w:t>
+      </w:r>
+      <w:proofErr w:type="spellEnd"/>
+      <w:r>
+        <w:t xml:space="preserve"> </w:t>
+      </w:r>
+      <w:proofErr w:type="spellStart"/>
+      <w:r>
+        <w:t>всі</w:t>
+      </w:r>
+      <w:proofErr w:type="spellEnd"/>
+      <w:r>
+        <w:t xml:space="preserve"> </w:t>
+      </w:r>
+      <w:proofErr w:type="spellStart"/>
+      <w:r>
+        <w:t>монітори</w:t>
+      </w:r>
+      <w:proofErr w:type="spellEnd"/>
+      <w:r>
+        <w:t>)</w:t>
       </w:r>
       <w:r>
         <w:t>.</w:t>
+      </w:r>
+      <w:r>
+        <w:t xml:space="preserve"> </w:t>
+      </w:r>
+      <w:r>
+        <w:rPr>
+          <w:lang w:val="en-US"/>
+        </w:rPr>
+        <w:t>(</w:t>
+      </w:r>
+      <w:proofErr w:type="spellStart"/>
+      <w:r>
+        <w:t>всі</w:t>
+      </w:r>
+      <w:proofErr w:type="spellEnd"/>
+      <w:r>
+        <w:t xml:space="preserve"> </w:t>
+      </w:r>
+      <w:proofErr w:type="spellStart"/>
+      <w:r>
+        <w:t>монітори</w:t>
+      </w:r>
+      <w:proofErr w:type="spellEnd"/>
+      <w:r>
+        <w:t xml:space="preserve"> </w:t>
+      </w:r>
+      <w:proofErr w:type="spellStart"/>
+      <w:r>
+        <w:t>немає</w:t>
+      </w:r>
+      <w:proofErr w:type="spellEnd"/>
+      <w:r>
+        <w:t>)</w:t>
       </w:r>
     </w:p>
     <w:p>
@@ -143,23 +493,102 @@
           <w:numId w:val="1"/>
         </w:numPr>
       </w:pPr>
-      <w:r>
-        <w:t xml:space="preserve">Збереження в зображення в буфер </w:t>
-      </w:r>
-      <w:r>
-        <w:t>коли програма відпрацювала по шроткату</w:t>
-      </w:r>
-      <w:r>
-        <w:t xml:space="preserve"> або по кнопцы</w:t>
-      </w:r>
-      <w:r>
-        <w:t xml:space="preserve">, по кнопці </w:t>
-      </w:r>
-      <w:r>
-        <w:t xml:space="preserve">«Збереження» </w:t>
-      </w:r>
-      <w:r>
-        <w:t>в вікні програми,</w:t>
+      <w:proofErr w:type="spellStart"/>
+      <w:r>
+        <w:t>Збереження</w:t>
+      </w:r>
+      <w:proofErr w:type="spellEnd"/>
+      <w:r>
+        <w:t xml:space="preserve"> в </w:t>
+      </w:r>
+      <w:proofErr w:type="spellStart"/>
+      <w:r>
+        <w:t>зображення</w:t>
+      </w:r>
+      <w:proofErr w:type="spellEnd"/>
+      <w:r>
+        <w:t xml:space="preserve"> в буфер </w:t>
+      </w:r>
+      <w:r>
+        <w:t xml:space="preserve">коли </w:t>
+      </w:r>
+      <w:proofErr w:type="spellStart"/>
+      <w:r>
+        <w:t>програма</w:t>
+      </w:r>
+      <w:proofErr w:type="spellEnd"/>
+      <w:r>
+        <w:t xml:space="preserve"> </w:t>
+      </w:r>
+      <w:proofErr w:type="spellStart"/>
+      <w:r>
+        <w:t>відпрацювала</w:t>
+      </w:r>
+      <w:proofErr w:type="spellEnd"/>
+      <w:r>
+        <w:t xml:space="preserve"> по </w:t>
+      </w:r>
+      <w:proofErr w:type="spellStart"/>
+      <w:r>
+        <w:t>шроткату</w:t>
+      </w:r>
+      <w:proofErr w:type="spellEnd"/>
+      <w:r>
+        <w:t xml:space="preserve"> </w:t>
+      </w:r>
+      <w:proofErr w:type="spellStart"/>
+      <w:r>
+        <w:t>або</w:t>
+      </w:r>
+      <w:proofErr w:type="spellEnd"/>
+      <w:r>
+        <w:t xml:space="preserve"> по </w:t>
+      </w:r>
+      <w:proofErr w:type="spellStart"/>
+      <w:r>
+        <w:t>кнопцы</w:t>
+      </w:r>
+      <w:proofErr w:type="spellEnd"/>
+      <w:r>
+        <w:t xml:space="preserve">, по </w:t>
+      </w:r>
+      <w:proofErr w:type="spellStart"/>
+      <w:r>
+        <w:t>кнопці</w:t>
+      </w:r>
+      <w:proofErr w:type="spellEnd"/>
+      <w:r>
+        <w:t xml:space="preserve"> </w:t>
+      </w:r>
+      <w:r>
+        <w:t>«</w:t>
+      </w:r>
+      <w:proofErr w:type="spellStart"/>
+      <w:r>
+        <w:t>Збереження</w:t>
+      </w:r>
+      <w:proofErr w:type="spellEnd"/>
+      <w:r>
+        <w:t xml:space="preserve">» </w:t>
+      </w:r>
+      <w:r>
+        <w:t xml:space="preserve">в </w:t>
+      </w:r>
+      <w:proofErr w:type="spellStart"/>
+      <w:r>
+        <w:t>вікні</w:t>
+      </w:r>
+      <w:proofErr w:type="spellEnd"/>
+      <w:r>
+        <w:t xml:space="preserve"> </w:t>
+      </w:r>
+      <w:proofErr w:type="spellStart"/>
+      <w:r>
+        <w:t>програми</w:t>
+      </w:r>
+      <w:proofErr w:type="spellEnd"/>
+      <w:r>
+        <w:t>,</w:t>
       </w:r>
     </w:p>
     <w:p>
@@ -167,7 +596,15 @@
         <w:pStyle w:val="a3"/>
       </w:pPr>
       <w:r>
-        <w:t xml:space="preserve">по натисненні </w:t>
+        <w:t xml:space="preserve">по </w:t>
+      </w:r>
+      <w:proofErr w:type="spellStart"/>
+      <w:r>
+        <w:t>натисненні</w:t>
+      </w:r>
+      <w:proofErr w:type="spellEnd"/>
+      <w:r>
+        <w:t xml:space="preserve"> </w:t>
       </w:r>
       <w:r>
         <w:rPr>
@@ -187,15 +624,54 @@
           <w:numId w:val="1"/>
         </w:numPr>
       </w:pPr>
-      <w:r>
-        <w:t>Збереження зображення (автоматичне в папку скріншотів</w:t>
-      </w:r>
+      <w:proofErr w:type="spellStart"/>
+      <w:r>
+        <w:t>Збереження</w:t>
+      </w:r>
+      <w:proofErr w:type="spellEnd"/>
+      <w:r>
+        <w:t xml:space="preserve"> </w:t>
+      </w:r>
+      <w:proofErr w:type="spellStart"/>
+      <w:r>
+        <w:t>зображення</w:t>
+      </w:r>
+      <w:proofErr w:type="spellEnd"/>
+      <w:r>
+        <w:t xml:space="preserve"> (</w:t>
+      </w:r>
+      <w:proofErr w:type="spellStart"/>
+      <w:r>
+        <w:t>автоматичне</w:t>
+      </w:r>
+      <w:proofErr w:type="spellEnd"/>
+      <w:r>
+        <w:t xml:space="preserve"> в папку </w:t>
+      </w:r>
+      <w:proofErr w:type="spellStart"/>
+      <w:r>
+        <w:t>скріншотів</w:t>
+      </w:r>
+      <w:proofErr w:type="spellEnd"/>
       <w:r>
         <w:t>,</w:t>
       </w:r>
       <w:r>
-        <w:t xml:space="preserve"> за доп. діалогового вікна</w:t>
-      </w:r>
+        <w:t xml:space="preserve"> за доп. </w:t>
+      </w:r>
+      <w:proofErr w:type="spellStart"/>
+      <w:r>
+        <w:t>діалогового</w:t>
+      </w:r>
+      <w:proofErr w:type="spellEnd"/>
+      <w:r>
+        <w:t xml:space="preserve"> </w:t>
+      </w:r>
+      <w:proofErr w:type="spellStart"/>
+      <w:r>
+        <w:t>вікна</w:t>
+      </w:r>
+      <w:proofErr w:type="spellEnd"/>
       <w:r>
         <w:t xml:space="preserve">, </w:t>
       </w:r>
@@ -226,8 +702,53 @@
       <w:r>
         <w:t xml:space="preserve"> </w:t>
       </w:r>
-      <w:r>
-        <w:t xml:space="preserve">Можливість відключити автоматичне збереження зображення в папку скріншотів. </w:t>
+      <w:proofErr w:type="spellStart"/>
+      <w:r>
+        <w:t>Можливість</w:t>
+      </w:r>
+      <w:proofErr w:type="spellEnd"/>
+      <w:r>
+        <w:t xml:space="preserve"> </w:t>
+      </w:r>
+      <w:proofErr w:type="spellStart"/>
+      <w:r>
+        <w:t>відключити</w:t>
+      </w:r>
+      <w:proofErr w:type="spellEnd"/>
+      <w:r>
+        <w:t xml:space="preserve"> </w:t>
+      </w:r>
+      <w:proofErr w:type="spellStart"/>
+      <w:r>
+        <w:t>автоматичне</w:t>
+      </w:r>
+      <w:proofErr w:type="spellEnd"/>
+      <w:r>
+        <w:t xml:space="preserve"> </w:t>
+      </w:r>
+      <w:proofErr w:type="spellStart"/>
+      <w:r>
+        <w:t>збереження</w:t>
+      </w:r>
+      <w:proofErr w:type="spellEnd"/>
+      <w:r>
+        <w:t xml:space="preserve"> </w:t>
+      </w:r>
+      <w:proofErr w:type="spellStart"/>
+      <w:r>
+        <w:t>зображення</w:t>
+      </w:r>
+      <w:proofErr w:type="spellEnd"/>
+      <w:r>
+        <w:t xml:space="preserve"> в папку </w:t>
+      </w:r>
+      <w:proofErr w:type="spellStart"/>
+      <w:r>
+        <w:t>скріншотів</w:t>
+      </w:r>
+      <w:proofErr w:type="spellEnd"/>
+      <w:r>
+        <w:t xml:space="preserve">. </w:t>
       </w:r>
     </w:p>
     <w:p>
@@ -238,8 +759,53 @@
           <w:numId w:val="1"/>
         </w:numPr>
       </w:pPr>
-      <w:r>
-        <w:t>Кроп скріншота (саме скріншота, малюнки не змінюються).</w:t>
+      <w:proofErr w:type="spellStart"/>
+      <w:r>
+        <w:t>Кроп</w:t>
+      </w:r>
+      <w:proofErr w:type="spellEnd"/>
+      <w:r>
+        <w:t xml:space="preserve"> </w:t>
+      </w:r>
+      <w:proofErr w:type="spellStart"/>
+      <w:r>
+        <w:t>скріншота</w:t>
+      </w:r>
+      <w:proofErr w:type="spellEnd"/>
+      <w:r>
+        <w:t xml:space="preserve"> (</w:t>
+      </w:r>
+      <w:proofErr w:type="spellStart"/>
+      <w:r>
+        <w:t>саме</w:t>
+      </w:r>
+      <w:proofErr w:type="spellEnd"/>
+      <w:r>
+        <w:t xml:space="preserve"> </w:t>
+      </w:r>
+      <w:proofErr w:type="spellStart"/>
+      <w:r>
+        <w:t>скріншота</w:t>
+      </w:r>
+      <w:proofErr w:type="spellEnd"/>
+      <w:r>
+        <w:t xml:space="preserve">, </w:t>
+      </w:r>
+      <w:proofErr w:type="spellStart"/>
+      <w:r>
+        <w:t>малюнки</w:t>
+      </w:r>
+      <w:proofErr w:type="spellEnd"/>
+      <w:r>
+        <w:t xml:space="preserve"> не </w:t>
+      </w:r>
+      <w:proofErr w:type="spellStart"/>
+      <w:r>
+        <w:t>змінюються</w:t>
+      </w:r>
+      <w:proofErr w:type="spellEnd"/>
+      <w:r>
+        <w:t>).</w:t>
       </w:r>
     </w:p>
     <w:p>
@@ -250,18 +816,229 @@
           <w:numId w:val="1"/>
         </w:numPr>
       </w:pPr>
-      <w:r>
-        <w:t>Вбудований редактор відсіченного зображення з можливостями: малювання</w:t>
-      </w:r>
-      <w:r>
-        <w:t>/(виділення мареком)  різним кольором із вибором розміру пензля,  видалення малюнків з зображення гумкою, можливості скасувати/повторити дії</w:t>
-      </w:r>
-      <w:r>
-        <w:t>, збільшити/зменшити зображення</w:t>
-      </w:r>
-      <w:r>
-        <w:t>, окреме збереження редагованого зображення</w:t>
-      </w:r>
+      <w:proofErr w:type="spellStart"/>
+      <w:r>
+        <w:t>Вбудований</w:t>
+      </w:r>
+      <w:proofErr w:type="spellEnd"/>
+      <w:r>
+        <w:t xml:space="preserve"> редактор </w:t>
+      </w:r>
+      <w:proofErr w:type="spellStart"/>
+      <w:r>
+        <w:t>відсіченного</w:t>
+      </w:r>
+      <w:proofErr w:type="spellEnd"/>
+      <w:r>
+        <w:t xml:space="preserve"> </w:t>
+      </w:r>
+      <w:proofErr w:type="spellStart"/>
+      <w:r>
+        <w:t>зображення</w:t>
+      </w:r>
+      <w:proofErr w:type="spellEnd"/>
+      <w:r>
+        <w:t xml:space="preserve"> з </w:t>
+      </w:r>
+      <w:proofErr w:type="spellStart"/>
+      <w:r>
+        <w:t>можливостями</w:t>
+      </w:r>
+      <w:proofErr w:type="spellEnd"/>
+      <w:r>
+        <w:t xml:space="preserve">: </w:t>
+      </w:r>
+      <w:proofErr w:type="spellStart"/>
+      <w:r>
+        <w:t>малювання</w:t>
+      </w:r>
+      <w:proofErr w:type="spellEnd"/>
+      <w:proofErr w:type="gramStart"/>
+      <w:r>
+        <w:t>/(</w:t>
+      </w:r>
+      <w:proofErr w:type="spellStart"/>
+      <w:proofErr w:type="gramEnd"/>
+      <w:r>
+        <w:t>виділення</w:t>
+      </w:r>
+      <w:proofErr w:type="spellEnd"/>
+      <w:r>
+        <w:t xml:space="preserve"> </w:t>
+      </w:r>
+      <w:proofErr w:type="spellStart"/>
+      <w:r>
+        <w:t>мареком</w:t>
+      </w:r>
+      <w:proofErr w:type="spellEnd"/>
+      <w:r>
+        <w:t xml:space="preserve">)  </w:t>
+      </w:r>
+      <w:proofErr w:type="spellStart"/>
+      <w:r>
+        <w:t>різним</w:t>
+      </w:r>
+      <w:proofErr w:type="spellEnd"/>
+      <w:r>
+        <w:t xml:space="preserve"> </w:t>
+      </w:r>
+      <w:proofErr w:type="spellStart"/>
+      <w:r>
+        <w:t>кольором</w:t>
+      </w:r>
+      <w:proofErr w:type="spellEnd"/>
+      <w:r>
+        <w:t xml:space="preserve"> </w:t>
+      </w:r>
+      <w:proofErr w:type="spellStart"/>
+      <w:r>
+        <w:t>із</w:t>
+      </w:r>
+      <w:proofErr w:type="spellEnd"/>
+      <w:r>
+        <w:t xml:space="preserve"> </w:t>
+      </w:r>
+      <w:proofErr w:type="spellStart"/>
+      <w:r>
+        <w:t>вибором</w:t>
+      </w:r>
+      <w:proofErr w:type="spellEnd"/>
+      <w:r>
+        <w:t xml:space="preserve"> </w:t>
+      </w:r>
+      <w:proofErr w:type="spellStart"/>
+      <w:r>
+        <w:t>розміру</w:t>
+      </w:r>
+      <w:proofErr w:type="spellEnd"/>
+      <w:r>
+        <w:t xml:space="preserve"> </w:t>
+      </w:r>
+      <w:proofErr w:type="spellStart"/>
+      <w:r>
+        <w:t>пензля</w:t>
+      </w:r>
+      <w:proofErr w:type="spellEnd"/>
+      <w:r>
+        <w:t xml:space="preserve">,  </w:t>
+      </w:r>
+      <w:proofErr w:type="spellStart"/>
+      <w:r>
+        <w:t>видалення</w:t>
+      </w:r>
+      <w:proofErr w:type="spellEnd"/>
+      <w:r>
+        <w:t xml:space="preserve"> </w:t>
+      </w:r>
+      <w:proofErr w:type="spellStart"/>
+      <w:r>
+        <w:t>малюнків</w:t>
+      </w:r>
+      <w:proofErr w:type="spellEnd"/>
+      <w:r>
+        <w:t xml:space="preserve"> з </w:t>
+      </w:r>
+      <w:proofErr w:type="spellStart"/>
+      <w:r>
+        <w:t>зображення</w:t>
+      </w:r>
+      <w:proofErr w:type="spellEnd"/>
+      <w:r>
+        <w:t xml:space="preserve"> </w:t>
+      </w:r>
+      <w:proofErr w:type="spellStart"/>
+      <w:r>
+        <w:t>гумкою</w:t>
+      </w:r>
+      <w:proofErr w:type="spellEnd"/>
+      <w:r>
+        <w:t xml:space="preserve">, </w:t>
+      </w:r>
+      <w:proofErr w:type="spellStart"/>
+      <w:r>
+        <w:t>можливості</w:t>
+      </w:r>
+      <w:proofErr w:type="spellEnd"/>
+      <w:r>
+        <w:t xml:space="preserve"> </w:t>
+      </w:r>
+      <w:proofErr w:type="spellStart"/>
+      <w:r>
+        <w:t>скасувати</w:t>
+      </w:r>
+      <w:proofErr w:type="spellEnd"/>
+      <w:r>
+        <w:t>/</w:t>
+      </w:r>
+      <w:proofErr w:type="spellStart"/>
+      <w:r>
+        <w:t>повторити</w:t>
+      </w:r>
+      <w:proofErr w:type="spellEnd"/>
+      <w:r>
+        <w:t xml:space="preserve"> </w:t>
+      </w:r>
+      <w:proofErr w:type="spellStart"/>
+      <w:r>
+        <w:t>дії</w:t>
+      </w:r>
+      <w:proofErr w:type="spellEnd"/>
+      <w:r>
+        <w:t xml:space="preserve">, </w:t>
+      </w:r>
+      <w:proofErr w:type="spellStart"/>
+      <w:r>
+        <w:t>збільшити</w:t>
+      </w:r>
+      <w:proofErr w:type="spellEnd"/>
+      <w:r>
+        <w:t>/</w:t>
+      </w:r>
+      <w:proofErr w:type="spellStart"/>
+      <w:r>
+        <w:t>зменшити</w:t>
+      </w:r>
+      <w:proofErr w:type="spellEnd"/>
+      <w:r>
+        <w:t xml:space="preserve"> </w:t>
+      </w:r>
+      <w:proofErr w:type="spellStart"/>
+      <w:r>
+        <w:t>зображення</w:t>
+      </w:r>
+      <w:proofErr w:type="spellEnd"/>
+      <w:r>
+        <w:t xml:space="preserve">, </w:t>
+      </w:r>
+      <w:proofErr w:type="spellStart"/>
+      <w:r>
+        <w:t>окреме</w:t>
+      </w:r>
+      <w:proofErr w:type="spellEnd"/>
+      <w:r>
+        <w:t xml:space="preserve"> </w:t>
+      </w:r>
+      <w:proofErr w:type="spellStart"/>
+      <w:r>
+        <w:t>збереження</w:t>
+      </w:r>
+      <w:proofErr w:type="spellEnd"/>
+      <w:r>
+        <w:t xml:space="preserve"> </w:t>
+      </w:r>
+      <w:proofErr w:type="spellStart"/>
+      <w:r>
+        <w:t>редагованого</w:t>
+      </w:r>
+      <w:proofErr w:type="spellEnd"/>
+      <w:r>
+        <w:t xml:space="preserve"> </w:t>
+      </w:r>
+      <w:proofErr w:type="spellStart"/>
+      <w:r>
+        <w:t>зображення</w:t>
+      </w:r>
+      <w:proofErr w:type="spellEnd"/>
       <w:r>
         <w:t>.</w:t>
       </w:r>
@@ -274,8 +1051,53 @@
           <w:numId w:val="1"/>
         </w:numPr>
       </w:pPr>
-      <w:r>
-        <w:t>Можливість відключити автоматичне збереження редагованого зображення в буфер</w:t>
+      <w:proofErr w:type="spellStart"/>
+      <w:r>
+        <w:t>Можливість</w:t>
+      </w:r>
+      <w:proofErr w:type="spellEnd"/>
+      <w:r>
+        <w:t xml:space="preserve"> </w:t>
+      </w:r>
+      <w:proofErr w:type="spellStart"/>
+      <w:r>
+        <w:t>відключити</w:t>
+      </w:r>
+      <w:proofErr w:type="spellEnd"/>
+      <w:r>
+        <w:t xml:space="preserve"> </w:t>
+      </w:r>
+      <w:proofErr w:type="spellStart"/>
+      <w:r>
+        <w:t>автоматичне</w:t>
+      </w:r>
+      <w:proofErr w:type="spellEnd"/>
+      <w:r>
+        <w:t xml:space="preserve"> </w:t>
+      </w:r>
+      <w:proofErr w:type="spellStart"/>
+      <w:r>
+        <w:t>збереження</w:t>
+      </w:r>
+      <w:proofErr w:type="spellEnd"/>
+      <w:r>
+        <w:t xml:space="preserve"> </w:t>
+      </w:r>
+      <w:proofErr w:type="spellStart"/>
+      <w:r>
+        <w:t>редагованого</w:t>
+      </w:r>
+      <w:proofErr w:type="spellEnd"/>
+      <w:r>
+        <w:t xml:space="preserve"> </w:t>
+      </w:r>
+      <w:proofErr w:type="spellStart"/>
+      <w:r>
+        <w:t>зображення</w:t>
+      </w:r>
+      <w:proofErr w:type="spellEnd"/>
+      <w:r>
+        <w:t xml:space="preserve"> в буфер</w:t>
       </w:r>
       <w:r>
         <w:t>.</w:t>
@@ -289,11 +1111,85 @@
           <w:numId w:val="1"/>
         </w:numPr>
       </w:pPr>
-      <w:r>
-        <w:t>Можливість відсікати область і робити з цього відео</w:t>
-      </w:r>
-      <w:r>
-        <w:t xml:space="preserve"> (в цьому випадку відсічена область буде лише одна – прямокутна)</w:t>
+      <w:proofErr w:type="spellStart"/>
+      <w:r>
+        <w:t>Можливість</w:t>
+      </w:r>
+      <w:proofErr w:type="spellEnd"/>
+      <w:r>
+        <w:t xml:space="preserve"> </w:t>
+      </w:r>
+      <w:proofErr w:type="spellStart"/>
+      <w:r>
+        <w:t>відсікати</w:t>
+      </w:r>
+      <w:proofErr w:type="spellEnd"/>
+      <w:r>
+        <w:t xml:space="preserve"> область і </w:t>
+      </w:r>
+      <w:proofErr w:type="spellStart"/>
+      <w:r>
+        <w:t>робити</w:t>
+      </w:r>
+      <w:proofErr w:type="spellEnd"/>
+      <w:r>
+        <w:t xml:space="preserve"> з </w:t>
+      </w:r>
+      <w:proofErr w:type="spellStart"/>
+      <w:r>
+        <w:t>цього</w:t>
+      </w:r>
+      <w:proofErr w:type="spellEnd"/>
+      <w:r>
+        <w:t xml:space="preserve"> </w:t>
+      </w:r>
+      <w:proofErr w:type="spellStart"/>
+      <w:r>
+        <w:t>відео</w:t>
+      </w:r>
+      <w:proofErr w:type="spellEnd"/>
+      <w:r>
+        <w:t xml:space="preserve"> (в </w:t>
+      </w:r>
+      <w:proofErr w:type="spellStart"/>
+      <w:r>
+        <w:t>цьому</w:t>
+      </w:r>
+      <w:proofErr w:type="spellEnd"/>
+      <w:r>
+        <w:t xml:space="preserve"> </w:t>
+      </w:r>
+      <w:proofErr w:type="spellStart"/>
+      <w:r>
+        <w:t>випадку</w:t>
+      </w:r>
+      <w:proofErr w:type="spellEnd"/>
+      <w:r>
+        <w:t xml:space="preserve"> </w:t>
+      </w:r>
+      <w:proofErr w:type="spellStart"/>
+      <w:r>
+        <w:t>відсічена</w:t>
+      </w:r>
+      <w:proofErr w:type="spellEnd"/>
+      <w:r>
+        <w:t xml:space="preserve"> область буде </w:t>
+      </w:r>
+      <w:proofErr w:type="spellStart"/>
+      <w:r>
+        <w:t>лише</w:t>
+      </w:r>
+      <w:proofErr w:type="spellEnd"/>
+      <w:r>
+        <w:t xml:space="preserve"> одна – </w:t>
+      </w:r>
+      <w:proofErr w:type="spellStart"/>
+      <w:r>
+        <w:t>прямокутна</w:t>
+      </w:r>
+      <w:proofErr w:type="spellEnd"/>
+      <w:r>
+        <w:t>)</w:t>
       </w:r>
       <w:r>
         <w:t>.</w:t>
@@ -307,8 +1203,37 @@
           <w:numId w:val="1"/>
         </w:numPr>
       </w:pPr>
-      <w:r>
-        <w:t>Вбудований простий програвач відео.</w:t>
+      <w:proofErr w:type="spellStart"/>
+      <w:r>
+        <w:t>Вбудований</w:t>
+      </w:r>
+      <w:proofErr w:type="spellEnd"/>
+      <w:r>
+        <w:t xml:space="preserve"> </w:t>
+      </w:r>
+      <w:proofErr w:type="spellStart"/>
+      <w:r>
+        <w:t>простий</w:t>
+      </w:r>
+      <w:proofErr w:type="spellEnd"/>
+      <w:r>
+        <w:t xml:space="preserve"> </w:t>
+      </w:r>
+      <w:proofErr w:type="spellStart"/>
+      <w:r>
+        <w:t>програвач</w:t>
+      </w:r>
+      <w:proofErr w:type="spellEnd"/>
+      <w:r>
+        <w:t xml:space="preserve"> </w:t>
+      </w:r>
+      <w:proofErr w:type="spellStart"/>
+      <w:r>
+        <w:t>відео</w:t>
+      </w:r>
+      <w:proofErr w:type="spellEnd"/>
+      <w:r>
+        <w:t>.</w:t>
       </w:r>
     </w:p>
     <w:sectPr>

</xml_diff>

<commit_message>
improved event handling, added more localizaitons, code refactoring
</commit_message>
<xml_diff>
--- a/Features.docx
+++ b/Features.docx
@@ -17,9 +17,19 @@
           <w:numId w:val="1"/>
         </w:numPr>
       </w:pPr>
-      <w:r>
-        <w:t>Адаптивний інтерфейс</w:t>
-      </w:r>
+      <w:proofErr w:type="spellStart"/>
+      <w:r>
+        <w:t>Адаптивний</w:t>
+      </w:r>
+      <w:proofErr w:type="spellEnd"/>
+      <w:r>
+        <w:t xml:space="preserve"> </w:t>
+      </w:r>
+      <w:proofErr w:type="spellStart"/>
+      <w:r>
+        <w:t>інтерфейс</w:t>
+      </w:r>
+      <w:proofErr w:type="spellEnd"/>
       <w:r>
         <w:t>.</w:t>
       </w:r>
@@ -38,9 +48,19 @@
           <w:numId w:val="1"/>
         </w:numPr>
       </w:pPr>
-      <w:r>
-        <w:t>Підтримка локалізації</w:t>
-      </w:r>
+      <w:proofErr w:type="spellStart"/>
+      <w:r>
+        <w:t>Підтримка</w:t>
+      </w:r>
+      <w:proofErr w:type="spellEnd"/>
+      <w:r>
+        <w:t xml:space="preserve"> </w:t>
+      </w:r>
+      <w:proofErr w:type="spellStart"/>
+      <w:r>
+        <w:t>локалізації</w:t>
+      </w:r>
+      <w:proofErr w:type="spellEnd"/>
       <w:r>
         <w:rPr>
           <w:lang w:val="en-US"/>
@@ -62,8 +82,13 @@
           <w:numId w:val="1"/>
         </w:numPr>
       </w:pPr>
-      <w:r>
-        <w:t>Інтеграція з темою ОС.</w:t>
+      <w:proofErr w:type="spellStart"/>
+      <w:r>
+        <w:t>Інтеграція</w:t>
+      </w:r>
+      <w:proofErr w:type="spellEnd"/>
+      <w:r>
+        <w:t xml:space="preserve"> з темою ОС.</w:t>
       </w:r>
       <w:r>
         <w:t xml:space="preserve"> (</w:t>
@@ -86,8 +111,53 @@
           <w:numId w:val="1"/>
         </w:numPr>
       </w:pPr>
-      <w:r>
-        <w:t>Додаток має запускатися по шорткату і по кліку на іконці.</w:t>
+      <w:proofErr w:type="spellStart"/>
+      <w:r>
+        <w:t>Додаток</w:t>
+      </w:r>
+      <w:proofErr w:type="spellEnd"/>
+      <w:r>
+        <w:t xml:space="preserve"> </w:t>
+      </w:r>
+      <w:proofErr w:type="spellStart"/>
+      <w:r>
+        <w:t>має</w:t>
+      </w:r>
+      <w:proofErr w:type="spellEnd"/>
+      <w:r>
+        <w:t xml:space="preserve"> </w:t>
+      </w:r>
+      <w:proofErr w:type="spellStart"/>
+      <w:r>
+        <w:t>запускатися</w:t>
+      </w:r>
+      <w:proofErr w:type="spellEnd"/>
+      <w:r>
+        <w:t xml:space="preserve"> по </w:t>
+      </w:r>
+      <w:proofErr w:type="spellStart"/>
+      <w:r>
+        <w:t>шорткату</w:t>
+      </w:r>
+      <w:proofErr w:type="spellEnd"/>
+      <w:r>
+        <w:t xml:space="preserve"> і по </w:t>
+      </w:r>
+      <w:proofErr w:type="spellStart"/>
+      <w:r>
+        <w:t>кліку</w:t>
+      </w:r>
+      <w:proofErr w:type="spellEnd"/>
+      <w:r>
+        <w:t xml:space="preserve"> на </w:t>
+      </w:r>
+      <w:proofErr w:type="spellStart"/>
+      <w:r>
+        <w:t>іконці</w:t>
+      </w:r>
+      <w:proofErr w:type="spellEnd"/>
+      <w:r>
+        <w:t>.</w:t>
       </w:r>
       <w:r>
         <w:t xml:space="preserve"> </w:t>
@@ -108,7 +178,79 @@
         </w:numPr>
       </w:pPr>
       <w:r>
-        <w:t xml:space="preserve">В додатку повинен бути оверлей, який автоматично запускається по шорткату або по кліку на кнопці у вікні додатку. </w:t>
+        <w:t xml:space="preserve">В </w:t>
+      </w:r>
+      <w:proofErr w:type="spellStart"/>
+      <w:r>
+        <w:t>додатку</w:t>
+      </w:r>
+      <w:proofErr w:type="spellEnd"/>
+      <w:r>
+        <w:t xml:space="preserve"> повинен бути оверлей, </w:t>
+      </w:r>
+      <w:proofErr w:type="spellStart"/>
+      <w:r>
+        <w:t>який</w:t>
+      </w:r>
+      <w:proofErr w:type="spellEnd"/>
+      <w:r>
+        <w:t xml:space="preserve"> автоматично </w:t>
+      </w:r>
+      <w:proofErr w:type="spellStart"/>
+      <w:r>
+        <w:t>запускається</w:t>
+      </w:r>
+      <w:proofErr w:type="spellEnd"/>
+      <w:r>
+        <w:t xml:space="preserve"> по </w:t>
+      </w:r>
+      <w:proofErr w:type="spellStart"/>
+      <w:r>
+        <w:t>шорткату</w:t>
+      </w:r>
+      <w:proofErr w:type="spellEnd"/>
+      <w:r>
+        <w:t xml:space="preserve"> </w:t>
+      </w:r>
+      <w:proofErr w:type="spellStart"/>
+      <w:r>
+        <w:t>або</w:t>
+      </w:r>
+      <w:proofErr w:type="spellEnd"/>
+      <w:r>
+        <w:t xml:space="preserve"> по </w:t>
+      </w:r>
+      <w:proofErr w:type="spellStart"/>
+      <w:r>
+        <w:t>кліку</w:t>
+      </w:r>
+      <w:proofErr w:type="spellEnd"/>
+      <w:r>
+        <w:t xml:space="preserve"> на </w:t>
+      </w:r>
+      <w:proofErr w:type="spellStart"/>
+      <w:r>
+        <w:t>кнопці</w:t>
+      </w:r>
+      <w:proofErr w:type="spellEnd"/>
+      <w:r>
+        <w:t xml:space="preserve"> у </w:t>
+      </w:r>
+      <w:proofErr w:type="spellStart"/>
+      <w:r>
+        <w:t>вікні</w:t>
+      </w:r>
+      <w:proofErr w:type="spellEnd"/>
+      <w:r>
+        <w:t xml:space="preserve"> </w:t>
+      </w:r>
+      <w:proofErr w:type="spellStart"/>
+      <w:r>
+        <w:t>додатку</w:t>
+      </w:r>
+      <w:proofErr w:type="spellEnd"/>
+      <w:r>
+        <w:t xml:space="preserve">. </w:t>
       </w:r>
       <w:r>
         <w:rPr>
@@ -126,7 +268,63 @@
         </w:numPr>
       </w:pPr>
       <w:r>
-        <w:t>При використанні шорткату для відсікання області виведення пуш повідомлень.</w:t>
+        <w:t xml:space="preserve">При </w:t>
+      </w:r>
+      <w:proofErr w:type="spellStart"/>
+      <w:r>
+        <w:t>використанні</w:t>
+      </w:r>
+      <w:proofErr w:type="spellEnd"/>
+      <w:r>
+        <w:t xml:space="preserve"> </w:t>
+      </w:r>
+      <w:proofErr w:type="spellStart"/>
+      <w:r>
+        <w:t>шорткату</w:t>
+      </w:r>
+      <w:proofErr w:type="spellEnd"/>
+      <w:r>
+        <w:t xml:space="preserve"> для </w:t>
+      </w:r>
+      <w:proofErr w:type="spellStart"/>
+      <w:r>
+        <w:t>відсікання</w:t>
+      </w:r>
+      <w:proofErr w:type="spellEnd"/>
+      <w:r>
+        <w:t xml:space="preserve"> </w:t>
+      </w:r>
+      <w:proofErr w:type="spellStart"/>
+      <w:r>
+        <w:t>області</w:t>
+      </w:r>
+      <w:proofErr w:type="spellEnd"/>
+      <w:r>
+        <w:t xml:space="preserve"> </w:t>
+      </w:r>
+      <w:proofErr w:type="spellStart"/>
+      <w:r>
+        <w:t>виведення</w:t>
+      </w:r>
+      <w:proofErr w:type="spellEnd"/>
+      <w:r>
+        <w:t xml:space="preserve"> </w:t>
+      </w:r>
+      <w:proofErr w:type="spellStart"/>
+      <w:r>
+        <w:t>пуш</w:t>
+      </w:r>
+      <w:proofErr w:type="spellEnd"/>
+      <w:r>
+        <w:t xml:space="preserve"> </w:t>
+      </w:r>
+      <w:proofErr w:type="spellStart"/>
+      <w:r>
+        <w:t>повідомлень</w:t>
+      </w:r>
+      <w:proofErr w:type="spellEnd"/>
+      <w:r>
+        <w:t>.</w:t>
       </w:r>
       <w:r>
         <w:t xml:space="preserve"> </w:t>
@@ -146,11 +344,109 @@
           <w:numId w:val="1"/>
         </w:numPr>
       </w:pPr>
-      <w:r>
-        <w:t>Мають бути різні режими відсікання</w:t>
-      </w:r>
-      <w:r>
-        <w:t xml:space="preserve"> (прямокутна область, область довільної форми, повністю обраний монітор, повністю всі монітори)</w:t>
+      <w:proofErr w:type="spellStart"/>
+      <w:r>
+        <w:t>Мають</w:t>
+      </w:r>
+      <w:proofErr w:type="spellEnd"/>
+      <w:r>
+        <w:t xml:space="preserve"> бути </w:t>
+      </w:r>
+      <w:proofErr w:type="spellStart"/>
+      <w:r>
+        <w:t>різні</w:t>
+      </w:r>
+      <w:proofErr w:type="spellEnd"/>
+      <w:r>
+        <w:t xml:space="preserve"> </w:t>
+      </w:r>
+      <w:proofErr w:type="spellStart"/>
+      <w:r>
+        <w:t>режими</w:t>
+      </w:r>
+      <w:proofErr w:type="spellEnd"/>
+      <w:r>
+        <w:t xml:space="preserve"> </w:t>
+      </w:r>
+      <w:proofErr w:type="spellStart"/>
+      <w:r>
+        <w:t>відсікання</w:t>
+      </w:r>
+      <w:proofErr w:type="spellEnd"/>
+      <w:r>
+        <w:t xml:space="preserve"> (</w:t>
+      </w:r>
+      <w:proofErr w:type="spellStart"/>
+      <w:r>
+        <w:t>прямокутна</w:t>
+      </w:r>
+      <w:proofErr w:type="spellEnd"/>
+      <w:r>
+        <w:t xml:space="preserve"> область, область </w:t>
+      </w:r>
+      <w:proofErr w:type="spellStart"/>
+      <w:r>
+        <w:t>довільної</w:t>
+      </w:r>
+      <w:proofErr w:type="spellEnd"/>
+      <w:r>
+        <w:t xml:space="preserve"> </w:t>
+      </w:r>
+      <w:proofErr w:type="spellStart"/>
+      <w:r>
+        <w:t>форми</w:t>
+      </w:r>
+      <w:proofErr w:type="spellEnd"/>
+      <w:r>
+        <w:t xml:space="preserve">, </w:t>
+      </w:r>
+      <w:proofErr w:type="spellStart"/>
+      <w:r>
+        <w:t>повністю</w:t>
+      </w:r>
+      <w:proofErr w:type="spellEnd"/>
+      <w:r>
+        <w:t xml:space="preserve"> </w:t>
+      </w:r>
+      <w:proofErr w:type="spellStart"/>
+      <w:r>
+        <w:t>обраний</w:t>
+      </w:r>
+      <w:proofErr w:type="spellEnd"/>
+      <w:r>
+        <w:t xml:space="preserve"> </w:t>
+      </w:r>
+      <w:proofErr w:type="spellStart"/>
+      <w:r>
+        <w:t>монітор</w:t>
+      </w:r>
+      <w:proofErr w:type="spellEnd"/>
+      <w:r>
+        <w:t xml:space="preserve">, </w:t>
+      </w:r>
+      <w:proofErr w:type="spellStart"/>
+      <w:r>
+        <w:t>повністю</w:t>
+      </w:r>
+      <w:proofErr w:type="spellEnd"/>
+      <w:r>
+        <w:t xml:space="preserve"> </w:t>
+      </w:r>
+      <w:proofErr w:type="spellStart"/>
+      <w:r>
+        <w:t>всі</w:t>
+      </w:r>
+      <w:proofErr w:type="spellEnd"/>
+      <w:r>
+        <w:t xml:space="preserve"> </w:t>
+      </w:r>
+      <w:proofErr w:type="spellStart"/>
+      <w:r>
+        <w:t>монітори</w:t>
+      </w:r>
+      <w:proofErr w:type="spellEnd"/>
+      <w:r>
+        <w:t>)</w:t>
       </w:r>
       <w:r>
         <w:t>.</w:t>
@@ -164,8 +460,29 @@
         </w:rPr>
         <w:t>(</w:t>
       </w:r>
-      <w:r>
-        <w:t>всі монітори немає)</w:t>
+      <w:proofErr w:type="spellStart"/>
+      <w:r>
+        <w:t>всі</w:t>
+      </w:r>
+      <w:proofErr w:type="spellEnd"/>
+      <w:r>
+        <w:t xml:space="preserve"> </w:t>
+      </w:r>
+      <w:proofErr w:type="spellStart"/>
+      <w:r>
+        <w:t>монітори</w:t>
+      </w:r>
+      <w:proofErr w:type="spellEnd"/>
+      <w:r>
+        <w:t xml:space="preserve"> </w:t>
+      </w:r>
+      <w:proofErr w:type="spellStart"/>
+      <w:r>
+        <w:t>немає</w:t>
+      </w:r>
+      <w:proofErr w:type="spellEnd"/>
+      <w:r>
+        <w:t>)</w:t>
       </w:r>
     </w:p>
     <w:p>
@@ -176,23 +493,102 @@
           <w:numId w:val="1"/>
         </w:numPr>
       </w:pPr>
-      <w:r>
-        <w:t xml:space="preserve">Збереження в зображення в буфер </w:t>
-      </w:r>
-      <w:r>
-        <w:t>коли програма відпрацювала по шроткату</w:t>
-      </w:r>
-      <w:r>
-        <w:t xml:space="preserve"> або по кнопцы</w:t>
-      </w:r>
-      <w:r>
-        <w:t xml:space="preserve">, по кнопці </w:t>
-      </w:r>
-      <w:r>
-        <w:t xml:space="preserve">«Збереження» </w:t>
-      </w:r>
-      <w:r>
-        <w:t>в вікні програми,</w:t>
+      <w:proofErr w:type="spellStart"/>
+      <w:r>
+        <w:t>Збереження</w:t>
+      </w:r>
+      <w:proofErr w:type="spellEnd"/>
+      <w:r>
+        <w:t xml:space="preserve"> в </w:t>
+      </w:r>
+      <w:proofErr w:type="spellStart"/>
+      <w:r>
+        <w:t>зображення</w:t>
+      </w:r>
+      <w:proofErr w:type="spellEnd"/>
+      <w:r>
+        <w:t xml:space="preserve"> в буфер </w:t>
+      </w:r>
+      <w:r>
+        <w:t xml:space="preserve">коли </w:t>
+      </w:r>
+      <w:proofErr w:type="spellStart"/>
+      <w:r>
+        <w:t>програма</w:t>
+      </w:r>
+      <w:proofErr w:type="spellEnd"/>
+      <w:r>
+        <w:t xml:space="preserve"> </w:t>
+      </w:r>
+      <w:proofErr w:type="spellStart"/>
+      <w:r>
+        <w:t>відпрацювала</w:t>
+      </w:r>
+      <w:proofErr w:type="spellEnd"/>
+      <w:r>
+        <w:t xml:space="preserve"> по </w:t>
+      </w:r>
+      <w:proofErr w:type="spellStart"/>
+      <w:r>
+        <w:t>шроткату</w:t>
+      </w:r>
+      <w:proofErr w:type="spellEnd"/>
+      <w:r>
+        <w:t xml:space="preserve"> </w:t>
+      </w:r>
+      <w:proofErr w:type="spellStart"/>
+      <w:r>
+        <w:t>або</w:t>
+      </w:r>
+      <w:proofErr w:type="spellEnd"/>
+      <w:r>
+        <w:t xml:space="preserve"> по </w:t>
+      </w:r>
+      <w:proofErr w:type="spellStart"/>
+      <w:r>
+        <w:t>кнопцы</w:t>
+      </w:r>
+      <w:proofErr w:type="spellEnd"/>
+      <w:r>
+        <w:t xml:space="preserve">, по </w:t>
+      </w:r>
+      <w:proofErr w:type="spellStart"/>
+      <w:r>
+        <w:t>кнопці</w:t>
+      </w:r>
+      <w:proofErr w:type="spellEnd"/>
+      <w:r>
+        <w:t xml:space="preserve"> </w:t>
+      </w:r>
+      <w:r>
+        <w:t>«</w:t>
+      </w:r>
+      <w:proofErr w:type="spellStart"/>
+      <w:r>
+        <w:t>Збереження</w:t>
+      </w:r>
+      <w:proofErr w:type="spellEnd"/>
+      <w:r>
+        <w:t xml:space="preserve">» </w:t>
+      </w:r>
+      <w:r>
+        <w:t xml:space="preserve">в </w:t>
+      </w:r>
+      <w:proofErr w:type="spellStart"/>
+      <w:r>
+        <w:t>вікні</w:t>
+      </w:r>
+      <w:proofErr w:type="spellEnd"/>
+      <w:r>
+        <w:t xml:space="preserve"> </w:t>
+      </w:r>
+      <w:proofErr w:type="spellStart"/>
+      <w:r>
+        <w:t>програми</w:t>
+      </w:r>
+      <w:proofErr w:type="spellEnd"/>
+      <w:r>
+        <w:t>,</w:t>
       </w:r>
     </w:p>
     <w:p>
@@ -200,7 +596,15 @@
         <w:pStyle w:val="a3"/>
       </w:pPr>
       <w:r>
-        <w:t xml:space="preserve">по натисненні </w:t>
+        <w:t xml:space="preserve">по </w:t>
+      </w:r>
+      <w:proofErr w:type="spellStart"/>
+      <w:r>
+        <w:t>натисненні</w:t>
+      </w:r>
+      <w:proofErr w:type="spellEnd"/>
+      <w:r>
+        <w:t xml:space="preserve"> </w:t>
       </w:r>
       <w:r>
         <w:rPr>
@@ -234,6 +638,9 @@
       </w:r>
       <w:r>
         <w:t>)</w:t>
+      </w:r>
+      <w:r>
+        <w:t xml:space="preserve"> </w:t>
       </w:r>
     </w:p>
     <w:p>
@@ -244,15 +651,54 @@
           <w:numId w:val="1"/>
         </w:numPr>
       </w:pPr>
-      <w:r>
-        <w:t>Збереження зображення (автоматичне в папку скріншотів</w:t>
-      </w:r>
+      <w:proofErr w:type="spellStart"/>
+      <w:r>
+        <w:t>Збереження</w:t>
+      </w:r>
+      <w:proofErr w:type="spellEnd"/>
+      <w:r>
+        <w:t xml:space="preserve"> </w:t>
+      </w:r>
+      <w:proofErr w:type="spellStart"/>
+      <w:r>
+        <w:t>зображення</w:t>
+      </w:r>
+      <w:proofErr w:type="spellEnd"/>
+      <w:r>
+        <w:t xml:space="preserve"> (</w:t>
+      </w:r>
+      <w:proofErr w:type="spellStart"/>
+      <w:r>
+        <w:t>автоматичне</w:t>
+      </w:r>
+      <w:proofErr w:type="spellEnd"/>
+      <w:r>
+        <w:t xml:space="preserve"> в папку </w:t>
+      </w:r>
+      <w:proofErr w:type="spellStart"/>
+      <w:r>
+        <w:t>скріншотів</w:t>
+      </w:r>
+      <w:proofErr w:type="spellEnd"/>
       <w:r>
         <w:t>,</w:t>
       </w:r>
       <w:r>
-        <w:t xml:space="preserve"> за доп. діалогового вікна</w:t>
-      </w:r>
+        <w:t xml:space="preserve"> за доп. </w:t>
+      </w:r>
+      <w:proofErr w:type="spellStart"/>
+      <w:r>
+        <w:t>діалогового</w:t>
+      </w:r>
+      <w:proofErr w:type="spellEnd"/>
+      <w:r>
+        <w:t xml:space="preserve"> </w:t>
+      </w:r>
+      <w:proofErr w:type="spellStart"/>
+      <w:r>
+        <w:t>вікна</w:t>
+      </w:r>
+      <w:proofErr w:type="spellEnd"/>
       <w:r>
         <w:t xml:space="preserve">, </w:t>
       </w:r>
@@ -283,14 +729,71 @@
       <w:r>
         <w:t xml:space="preserve"> </w:t>
       </w:r>
-      <w:r>
-        <w:t xml:space="preserve">Можливість відключити автоматичне збереження зображення в папку скріншотів. </w:t>
+      <w:proofErr w:type="spellStart"/>
+      <w:r>
+        <w:t>Можливість</w:t>
+      </w:r>
+      <w:proofErr w:type="spellEnd"/>
+      <w:r>
+        <w:t xml:space="preserve"> </w:t>
+      </w:r>
+      <w:proofErr w:type="spellStart"/>
+      <w:r>
+        <w:t>відключити</w:t>
+      </w:r>
+      <w:proofErr w:type="spellEnd"/>
+      <w:r>
+        <w:t xml:space="preserve"> </w:t>
+      </w:r>
+      <w:proofErr w:type="spellStart"/>
+      <w:r>
+        <w:t>автоматичне</w:t>
+      </w:r>
+      <w:proofErr w:type="spellEnd"/>
+      <w:r>
+        <w:t xml:space="preserve"> </w:t>
+      </w:r>
+      <w:proofErr w:type="spellStart"/>
+      <w:r>
+        <w:t>збереження</w:t>
+      </w:r>
+      <w:proofErr w:type="spellEnd"/>
+      <w:r>
+        <w:t xml:space="preserve"> </w:t>
+      </w:r>
+      <w:proofErr w:type="spellStart"/>
+      <w:r>
+        <w:t>зображення</w:t>
+      </w:r>
+      <w:proofErr w:type="spellEnd"/>
+      <w:r>
+        <w:t xml:space="preserve"> в папку </w:t>
+      </w:r>
+      <w:proofErr w:type="spellStart"/>
+      <w:r>
+        <w:t>скріншотів</w:t>
+      </w:r>
+      <w:proofErr w:type="spellEnd"/>
+      <w:r>
+        <w:t xml:space="preserve">. </w:t>
       </w:r>
       <w:r>
         <w:rPr>
           <w:lang w:val="en-US"/>
         </w:rPr>
-        <w:t>(50/50)</w:t>
+        <w:t>(</w:t>
+      </w:r>
+      <w:r>
+        <w:rPr>
+          <w:lang w:val="en-US"/>
+        </w:rPr>
+        <w:t>done</w:t>
+      </w:r>
+      <w:r>
+        <w:rPr>
+          <w:lang w:val="en-US"/>
+        </w:rPr>
+        <w:t>)</w:t>
       </w:r>
     </w:p>
     <w:p>
@@ -301,8 +804,62 @@
           <w:numId w:val="1"/>
         </w:numPr>
       </w:pPr>
-      <w:r>
-        <w:t>Кроп скріншота (саме скріншота, малюнки не змінюються).</w:t>
+      <w:proofErr w:type="spellStart"/>
+      <w:r>
+        <w:t>Кроп</w:t>
+      </w:r>
+      <w:proofErr w:type="spellEnd"/>
+      <w:r>
+        <w:t xml:space="preserve"> </w:t>
+      </w:r>
+      <w:proofErr w:type="spellStart"/>
+      <w:r>
+        <w:t>скріншота</w:t>
+      </w:r>
+      <w:proofErr w:type="spellEnd"/>
+      <w:r>
+        <w:t xml:space="preserve"> (</w:t>
+      </w:r>
+      <w:proofErr w:type="spellStart"/>
+      <w:r>
+        <w:t>саме</w:t>
+      </w:r>
+      <w:proofErr w:type="spellEnd"/>
+      <w:r>
+        <w:t xml:space="preserve"> </w:t>
+      </w:r>
+      <w:proofErr w:type="spellStart"/>
+      <w:r>
+        <w:t>скріншота</w:t>
+      </w:r>
+      <w:proofErr w:type="spellEnd"/>
+      <w:r>
+        <w:t xml:space="preserve">, </w:t>
+      </w:r>
+      <w:proofErr w:type="spellStart"/>
+      <w:r>
+        <w:t>малюнки</w:t>
+      </w:r>
+      <w:proofErr w:type="spellEnd"/>
+      <w:r>
+        <w:t xml:space="preserve"> не </w:t>
+      </w:r>
+      <w:proofErr w:type="spellStart"/>
+      <w:r>
+        <w:t>змінюються</w:t>
+      </w:r>
+      <w:proofErr w:type="spellEnd"/>
+      <w:r>
+        <w:t>).</w:t>
+      </w:r>
+      <w:r>
+        <w:t xml:space="preserve"> </w:t>
+      </w:r>
+      <w:r>
+        <w:rPr>
+          <w:lang w:val="en-US"/>
+        </w:rPr>
+        <w:t>(done)</w:t>
       </w:r>
     </w:p>
     <w:p>
@@ -313,23 +870,250 @@
           <w:numId w:val="1"/>
         </w:numPr>
       </w:pPr>
-      <w:r>
-        <w:t>Вбудований редактор відсіченного зображення з можливостями: малювання</w:t>
-      </w:r>
-      <w:r>
-        <w:t>/(виділення мареком)  різним кольором із вибором розміру пензля,  видалення малюнків з зображення гумкою, можливості скасувати/повторити дії</w:t>
-      </w:r>
-      <w:r>
-        <w:t>, збільшити/зменшити зображення</w:t>
-      </w:r>
-      <w:r>
-        <w:t>, окреме збереження редагованого зображення</w:t>
-      </w:r>
+      <w:proofErr w:type="spellStart"/>
+      <w:r>
+        <w:t>Вбудований</w:t>
+      </w:r>
+      <w:proofErr w:type="spellEnd"/>
+      <w:r>
+        <w:t xml:space="preserve"> редактор </w:t>
+      </w:r>
+      <w:proofErr w:type="spellStart"/>
+      <w:r>
+        <w:t>відсіченного</w:t>
+      </w:r>
+      <w:proofErr w:type="spellEnd"/>
+      <w:r>
+        <w:t xml:space="preserve"> </w:t>
+      </w:r>
+      <w:proofErr w:type="spellStart"/>
+      <w:r>
+        <w:t>зображення</w:t>
+      </w:r>
+      <w:proofErr w:type="spellEnd"/>
+      <w:r>
+        <w:t xml:space="preserve"> з </w:t>
+      </w:r>
+      <w:proofErr w:type="spellStart"/>
+      <w:r>
+        <w:t>можливостями</w:t>
+      </w:r>
+      <w:proofErr w:type="spellEnd"/>
+      <w:r>
+        <w:t xml:space="preserve">: </w:t>
+      </w:r>
+      <w:proofErr w:type="spellStart"/>
+      <w:r>
+        <w:t>малювання</w:t>
+      </w:r>
+      <w:proofErr w:type="spellEnd"/>
+      <w:proofErr w:type="gramStart"/>
+      <w:r>
+        <w:t>/(</w:t>
+      </w:r>
+      <w:proofErr w:type="spellStart"/>
+      <w:proofErr w:type="gramEnd"/>
+      <w:r>
+        <w:t>виділення</w:t>
+      </w:r>
+      <w:proofErr w:type="spellEnd"/>
+      <w:r>
+        <w:t xml:space="preserve"> </w:t>
+      </w:r>
+      <w:proofErr w:type="spellStart"/>
+      <w:r>
+        <w:t>мареком</w:t>
+      </w:r>
+      <w:proofErr w:type="spellEnd"/>
+      <w:r>
+        <w:t xml:space="preserve">)  </w:t>
+      </w:r>
+      <w:proofErr w:type="spellStart"/>
+      <w:r>
+        <w:t>різним</w:t>
+      </w:r>
+      <w:proofErr w:type="spellEnd"/>
+      <w:r>
+        <w:t xml:space="preserve"> </w:t>
+      </w:r>
+      <w:proofErr w:type="spellStart"/>
+      <w:r>
+        <w:t>кольором</w:t>
+      </w:r>
+      <w:proofErr w:type="spellEnd"/>
+      <w:r>
+        <w:t xml:space="preserve"> </w:t>
+      </w:r>
+      <w:proofErr w:type="spellStart"/>
+      <w:r>
+        <w:t>із</w:t>
+      </w:r>
+      <w:proofErr w:type="spellEnd"/>
+      <w:r>
+        <w:t xml:space="preserve"> </w:t>
+      </w:r>
+      <w:proofErr w:type="spellStart"/>
+      <w:r>
+        <w:t>вибором</w:t>
+      </w:r>
+      <w:proofErr w:type="spellEnd"/>
+      <w:r>
+        <w:t xml:space="preserve"> </w:t>
+      </w:r>
+      <w:proofErr w:type="spellStart"/>
+      <w:r>
+        <w:t>розміру</w:t>
+      </w:r>
+      <w:proofErr w:type="spellEnd"/>
+      <w:r>
+        <w:t xml:space="preserve"> </w:t>
+      </w:r>
+      <w:proofErr w:type="spellStart"/>
+      <w:r>
+        <w:t>пензля</w:t>
+      </w:r>
+      <w:proofErr w:type="spellEnd"/>
+      <w:r>
+        <w:t xml:space="preserve">,  </w:t>
+      </w:r>
+      <w:proofErr w:type="spellStart"/>
+      <w:r>
+        <w:t>видалення</w:t>
+      </w:r>
+      <w:proofErr w:type="spellEnd"/>
+      <w:r>
+        <w:t xml:space="preserve"> </w:t>
+      </w:r>
+      <w:proofErr w:type="spellStart"/>
+      <w:r>
+        <w:t>малюнків</w:t>
+      </w:r>
+      <w:proofErr w:type="spellEnd"/>
+      <w:r>
+        <w:t xml:space="preserve"> з </w:t>
+      </w:r>
+      <w:proofErr w:type="spellStart"/>
+      <w:r>
+        <w:t>зображення</w:t>
+      </w:r>
+      <w:proofErr w:type="spellEnd"/>
+      <w:r>
+        <w:t xml:space="preserve"> </w:t>
+      </w:r>
+      <w:proofErr w:type="spellStart"/>
+      <w:r>
+        <w:t>гумкою</w:t>
+      </w:r>
+      <w:proofErr w:type="spellEnd"/>
+      <w:r>
+        <w:t xml:space="preserve">, </w:t>
+      </w:r>
+      <w:proofErr w:type="spellStart"/>
+      <w:r>
+        <w:t>можливості</w:t>
+      </w:r>
+      <w:proofErr w:type="spellEnd"/>
+      <w:r>
+        <w:t xml:space="preserve"> </w:t>
+      </w:r>
+      <w:proofErr w:type="spellStart"/>
+      <w:r>
+        <w:t>скасувати</w:t>
+      </w:r>
+      <w:proofErr w:type="spellEnd"/>
+      <w:r>
+        <w:t>/</w:t>
+      </w:r>
+      <w:proofErr w:type="spellStart"/>
+      <w:r>
+        <w:t>повторити</w:t>
+      </w:r>
+      <w:proofErr w:type="spellEnd"/>
+      <w:r>
+        <w:t xml:space="preserve"> </w:t>
+      </w:r>
+      <w:proofErr w:type="spellStart"/>
+      <w:r>
+        <w:t>дії</w:t>
+      </w:r>
+      <w:proofErr w:type="spellEnd"/>
+      <w:r>
+        <w:t xml:space="preserve">, </w:t>
+      </w:r>
+      <w:proofErr w:type="spellStart"/>
+      <w:r>
+        <w:t>збільшити</w:t>
+      </w:r>
+      <w:proofErr w:type="spellEnd"/>
+      <w:r>
+        <w:t>/</w:t>
+      </w:r>
+      <w:proofErr w:type="spellStart"/>
+      <w:r>
+        <w:t>зменшити</w:t>
+      </w:r>
+      <w:proofErr w:type="spellEnd"/>
+      <w:r>
+        <w:t xml:space="preserve"> </w:t>
+      </w:r>
+      <w:proofErr w:type="spellStart"/>
+      <w:r>
+        <w:t>зображення</w:t>
+      </w:r>
+      <w:proofErr w:type="spellEnd"/>
+      <w:r>
+        <w:t xml:space="preserve">, </w:t>
+      </w:r>
+      <w:proofErr w:type="spellStart"/>
+      <w:r>
+        <w:t>окреме</w:t>
+      </w:r>
+      <w:proofErr w:type="spellEnd"/>
+      <w:r>
+        <w:t xml:space="preserve"> </w:t>
+      </w:r>
+      <w:proofErr w:type="spellStart"/>
+      <w:r>
+        <w:t>збереження</w:t>
+      </w:r>
+      <w:proofErr w:type="spellEnd"/>
+      <w:r>
+        <w:t xml:space="preserve"> </w:t>
+      </w:r>
+      <w:proofErr w:type="spellStart"/>
+      <w:r>
+        <w:t>редагованого</w:t>
+      </w:r>
+      <w:proofErr w:type="spellEnd"/>
+      <w:r>
+        <w:t xml:space="preserve"> </w:t>
+      </w:r>
+      <w:proofErr w:type="spellStart"/>
+      <w:r>
+        <w:t>зображення</w:t>
+      </w:r>
+      <w:proofErr w:type="spellEnd"/>
       <w:r>
         <w:t>.</w:t>
       </w:r>
       <w:r>
-        <w:t xml:space="preserve"> (збільшити/зменшити нема)</w:t>
+        <w:t xml:space="preserve"> (</w:t>
+      </w:r>
+      <w:proofErr w:type="spellStart"/>
+      <w:r>
+        <w:t>збільшити</w:t>
+      </w:r>
+      <w:proofErr w:type="spellEnd"/>
+      <w:r>
+        <w:t>/</w:t>
+      </w:r>
+      <w:proofErr w:type="spellStart"/>
+      <w:r>
+        <w:t>зменшити</w:t>
+      </w:r>
+      <w:proofErr w:type="spellEnd"/>
+      <w:r>
+        <w:t xml:space="preserve"> нема)</w:t>
       </w:r>
     </w:p>
     <w:p>
@@ -340,8 +1124,53 @@
           <w:numId w:val="1"/>
         </w:numPr>
       </w:pPr>
-      <w:r>
-        <w:t>Можливість відключити автоматичне збереження редагованого зображення в буфер</w:t>
+      <w:proofErr w:type="spellStart"/>
+      <w:r>
+        <w:t>Можливість</w:t>
+      </w:r>
+      <w:proofErr w:type="spellEnd"/>
+      <w:r>
+        <w:t xml:space="preserve"> </w:t>
+      </w:r>
+      <w:proofErr w:type="spellStart"/>
+      <w:r>
+        <w:t>відключити</w:t>
+      </w:r>
+      <w:proofErr w:type="spellEnd"/>
+      <w:r>
+        <w:t xml:space="preserve"> </w:t>
+      </w:r>
+      <w:proofErr w:type="spellStart"/>
+      <w:r>
+        <w:t>автоматичне</w:t>
+      </w:r>
+      <w:proofErr w:type="spellEnd"/>
+      <w:r>
+        <w:t xml:space="preserve"> </w:t>
+      </w:r>
+      <w:proofErr w:type="spellStart"/>
+      <w:r>
+        <w:t>збереження</w:t>
+      </w:r>
+      <w:proofErr w:type="spellEnd"/>
+      <w:r>
+        <w:t xml:space="preserve"> </w:t>
+      </w:r>
+      <w:proofErr w:type="spellStart"/>
+      <w:r>
+        <w:t>редагованого</w:t>
+      </w:r>
+      <w:proofErr w:type="spellEnd"/>
+      <w:r>
+        <w:t xml:space="preserve"> </w:t>
+      </w:r>
+      <w:proofErr w:type="spellStart"/>
+      <w:r>
+        <w:t>зображення</w:t>
+      </w:r>
+      <w:proofErr w:type="spellEnd"/>
+      <w:r>
+        <w:t xml:space="preserve"> в буфер</w:t>
       </w:r>
       <w:r>
         <w:t>.</w:t>
@@ -355,11 +1184,85 @@
           <w:numId w:val="1"/>
         </w:numPr>
       </w:pPr>
-      <w:r>
-        <w:t>Можливість відсікати область і робити з цього відео</w:t>
-      </w:r>
-      <w:r>
-        <w:t xml:space="preserve"> (в цьому випадку відсічена область буде лише одна – прямокутна)</w:t>
+      <w:proofErr w:type="spellStart"/>
+      <w:r>
+        <w:t>Можливість</w:t>
+      </w:r>
+      <w:proofErr w:type="spellEnd"/>
+      <w:r>
+        <w:t xml:space="preserve"> </w:t>
+      </w:r>
+      <w:proofErr w:type="spellStart"/>
+      <w:r>
+        <w:t>відсікати</w:t>
+      </w:r>
+      <w:proofErr w:type="spellEnd"/>
+      <w:r>
+        <w:t xml:space="preserve"> область і </w:t>
+      </w:r>
+      <w:proofErr w:type="spellStart"/>
+      <w:r>
+        <w:t>робити</w:t>
+      </w:r>
+      <w:proofErr w:type="spellEnd"/>
+      <w:r>
+        <w:t xml:space="preserve"> з </w:t>
+      </w:r>
+      <w:proofErr w:type="spellStart"/>
+      <w:r>
+        <w:t>цього</w:t>
+      </w:r>
+      <w:proofErr w:type="spellEnd"/>
+      <w:r>
+        <w:t xml:space="preserve"> </w:t>
+      </w:r>
+      <w:proofErr w:type="spellStart"/>
+      <w:r>
+        <w:t>відео</w:t>
+      </w:r>
+      <w:proofErr w:type="spellEnd"/>
+      <w:r>
+        <w:t xml:space="preserve"> (в </w:t>
+      </w:r>
+      <w:proofErr w:type="spellStart"/>
+      <w:r>
+        <w:t>цьому</w:t>
+      </w:r>
+      <w:proofErr w:type="spellEnd"/>
+      <w:r>
+        <w:t xml:space="preserve"> </w:t>
+      </w:r>
+      <w:proofErr w:type="spellStart"/>
+      <w:r>
+        <w:t>випадку</w:t>
+      </w:r>
+      <w:proofErr w:type="spellEnd"/>
+      <w:r>
+        <w:t xml:space="preserve"> </w:t>
+      </w:r>
+      <w:proofErr w:type="spellStart"/>
+      <w:r>
+        <w:t>відсічена</w:t>
+      </w:r>
+      <w:proofErr w:type="spellEnd"/>
+      <w:r>
+        <w:t xml:space="preserve"> область буде </w:t>
+      </w:r>
+      <w:proofErr w:type="spellStart"/>
+      <w:r>
+        <w:t>лише</w:t>
+      </w:r>
+      <w:proofErr w:type="spellEnd"/>
+      <w:r>
+        <w:t xml:space="preserve"> одна – </w:t>
+      </w:r>
+      <w:proofErr w:type="spellStart"/>
+      <w:r>
+        <w:t>прямокутна</w:t>
+      </w:r>
+      <w:proofErr w:type="spellEnd"/>
+      <w:r>
+        <w:t>)</w:t>
       </w:r>
       <w:r>
         <w:t>.</w:t>
@@ -373,8 +1276,37 @@
           <w:numId w:val="1"/>
         </w:numPr>
       </w:pPr>
-      <w:r>
-        <w:t>Вбудований простий програвач відео.</w:t>
+      <w:proofErr w:type="spellStart"/>
+      <w:r>
+        <w:t>Вбудований</w:t>
+      </w:r>
+      <w:proofErr w:type="spellEnd"/>
+      <w:r>
+        <w:t xml:space="preserve"> </w:t>
+      </w:r>
+      <w:proofErr w:type="spellStart"/>
+      <w:r>
+        <w:t>простий</w:t>
+      </w:r>
+      <w:proofErr w:type="spellEnd"/>
+      <w:r>
+        <w:t xml:space="preserve"> </w:t>
+      </w:r>
+      <w:proofErr w:type="spellStart"/>
+      <w:r>
+        <w:t>програвач</w:t>
+      </w:r>
+      <w:proofErr w:type="spellEnd"/>
+      <w:r>
+        <w:t xml:space="preserve"> </w:t>
+      </w:r>
+      <w:proofErr w:type="spellStart"/>
+      <w:r>
+        <w:t>відео</w:t>
+      </w:r>
+      <w:proofErr w:type="spellEnd"/>
+      <w:r>
+        <w:t>.</w:t>
       </w:r>
     </w:p>
     <w:sectPr>

</xml_diff>

<commit_message>
Code refactoring, bug fixes
</commit_message>
<xml_diff>
--- a/Features.docx
+++ b/Features.docx
@@ -296,9 +296,6 @@
         <w:t xml:space="preserve">Можливість відключити автоматичне збереження зображення в папку скріншотів. </w:t>
       </w:r>
       <w:r>
-        <w:rPr>
-          <w:lang w:val="en-US"/>
-        </w:rPr>
         <w:t>(</w:t>
       </w:r>
       <w:r>
@@ -308,9 +305,6 @@
         <w:t>done</w:t>
       </w:r>
       <w:r>
-        <w:rPr>
-          <w:lang w:val="en-US"/>
-        </w:rPr>
         <w:t>)</w:t>
       </w:r>
     </w:p>
@@ -394,6 +388,15 @@
       <w:r>
         <w:t>.</w:t>
       </w:r>
+      <w:r>
+        <w:t xml:space="preserve"> </w:t>
+      </w:r>
+      <w:r>
+        <w:rPr>
+          <w:lang w:val="en-US"/>
+        </w:rPr>
+        <w:t>(done)</w:t>
+      </w:r>
     </w:p>
     <w:p>
       <w:pPr>
@@ -405,6 +408,15 @@
       </w:pPr>
       <w:r>
         <w:t>Вбудований простий програвач відео.</w:t>
+      </w:r>
+      <w:r>
+        <w:t xml:space="preserve"> (</w:t>
+      </w:r>
+      <w:r>
+        <w:rPr>
+          <w:lang w:val="en-US"/>
+        </w:rPr>
+        <w:t>done)</w:t>
       </w:r>
     </w:p>
     <w:sectPr>

</xml_diff>